<commit_message>
case5 from zoom review
</commit_message>
<xml_diff>
--- a/Case Study 4/Fontenot_Rick_Case_Study4.docx
+++ b/Case Study 4/Fontenot_Rick_Case_Study4.docx
@@ -2567,13 +2567,13 @@
         <w:ind w:left="360"/>
       </w:pPr>
       <w:r>
-        <w:t xml:space="preserve">Experimenting with cutoff points shows that a 0.83 probability threshold maximizes the true bankrupt companies predicted as such </w:t>
-      </w:r>
-      <w:r>
-        <w:t xml:space="preserve">(47%) </w:t>
-      </w:r>
-      <w:r>
-        <w:t>while not misclassifying any of the non-bankrupt companies. See matrices below:</w:t>
+        <w:t xml:space="preserve">Experimenting with cutoff points shows that a 0.83 probability threshold maximizes the true bankrupt companies predicted while not misclassifying any of the </w:t>
+      </w:r>
+      <w:r>
+        <w:t xml:space="preserve">true </w:t>
+      </w:r>
+      <w:r>
+        <w:t>non-bankrupt companies. See matrices below:</w:t>
       </w:r>
     </w:p>
     <w:p>
@@ -2858,8 +2858,31 @@
         <w:ind w:left="360"/>
       </w:pPr>
       <w:r>
-        <w:t>A probability threshold of 0.18 maximizes the f1 score to 0.75 (vs. 0.72 using the 0.5 probability cutoff). While shifting this threshold increased from 60% to 71% of the true bankrupt companies being correctly predicted, it also increases misclassifications on non-bankrupt companies.</w:t>
-      </w:r>
+        <w:t>The tuned XGBoost model provides useful predictions to divest of companies at high risk of bankruptcy and limit future investment losses. While the 0.5 probability threshold can screen out 60% of the companies expected to go bankrupt, divesting of companies that would not go bankrupt may be undesirable.</w:t>
+      </w:r>
+    </w:p>
+    <w:p>
+      <w:pPr>
+        <w:ind w:left="360"/>
+      </w:pPr>
+    </w:p>
+    <w:p>
+      <w:pPr>
+        <w:ind w:left="360"/>
+      </w:pPr>
+      <w:r>
+        <w:t>A two-step process could be implemented where companies with an 80% probability of bankruptcy are divested, and those with a 20% to 80% probability can be flagged for review and scrutiny before making a decision to divest. Based on the internal resources and time available to conduct these reviews the thresholds for flagging can be shifted to decrease the length of the list for review. The probability assigned can also be used to rank companies in order of which needs to be reviewed first.</w:t>
+      </w:r>
+    </w:p>
+    <w:p>
+      <w:pPr>
+        <w:ind w:left="360"/>
+      </w:pPr>
+    </w:p>
+    <w:p>
+      <w:pPr>
+        <w:ind w:left="360"/>
+      </w:pPr>
     </w:p>
     <w:p>
       <w:pPr>
@@ -3220,7 +3243,13 @@
         <w:ind w:left="1080"/>
       </w:pPr>
       <w:r>
-        <w:t>A rendered notebook containing code for this analysis can be accessed at:</w:t>
+        <w:t xml:space="preserve">A rendered notebook containing code for </w:t>
+      </w:r>
+      <w:r>
+        <w:t>the base</w:t>
+      </w:r>
+      <w:r>
+        <w:t xml:space="preserve"> analysis can be accessed at:</w:t>
       </w:r>
     </w:p>
     <w:p>
@@ -3228,6 +3257,47 @@
         <w:pStyle w:val="ListParagraph"/>
         <w:ind w:left="1080"/>
       </w:pPr>
+      <w:hyperlink r:id="rId16" w:history="1">
+        <w:r>
+          <w:rPr>
+            <w:rStyle w:val="Hyperlink"/>
+          </w:rPr>
+          <w:t>https://nbviewer.org/github/rickfontenot/QTW/blob/main/Case%20Study%204/case4_rick_2.ipynb</w:t>
+        </w:r>
+      </w:hyperlink>
+    </w:p>
+    <w:p/>
+    <w:p>
+      <w:pPr>
+        <w:pStyle w:val="ListParagraph"/>
+        <w:ind w:left="1080"/>
+      </w:pPr>
+      <w:r>
+        <w:t xml:space="preserve">A rendered notebook containing code for </w:t>
+      </w:r>
+      <w:r>
+        <w:t xml:space="preserve">the </w:t>
+      </w:r>
+      <w:r>
+        <w:t>SMOTE resampled</w:t>
+      </w:r>
+      <w:r>
+        <w:t xml:space="preserve"> analysis can be accessed at:</w:t>
+      </w:r>
+    </w:p>
+    <w:p>
+      <w:pPr>
+        <w:pStyle w:val="ListParagraph"/>
+        <w:ind w:left="1080"/>
+      </w:pPr>
+      <w:hyperlink r:id="rId17" w:history="1">
+        <w:r>
+          <w:rPr>
+            <w:rStyle w:val="Hyperlink"/>
+          </w:rPr>
+          <w:t>https://nbviewer.org/github/rickfontenot/QTW/blob/main/Case%20Study%204/case4_rick_smote.ipynb</w:t>
+        </w:r>
+      </w:hyperlink>
     </w:p>
     <w:p>
       <w:pPr>

</xml_diff>